<commit_message>
update readme and add config files of telegraf
</commit_message>
<xml_diff>
--- a/PMEM-Monitoring.docx
+++ b/PMEM-Monitoring.docx
@@ -247,7 +247,31 @@
         <w:rPr>
           <w:shd w:val="pct15" w:color="auto" w:fill="FFFFFF"/>
         </w:rPr>
-        <w:t>CREATE USER ‘telegraf’ WITH PASSWORD ‘telegraf’ WITH ALL PRIVILEGES</w:t>
+        <w:t>CREATE USER ‘</w:t>
+      </w:r>
+      <w:r>
+        <w:rPr>
+          <w:shd w:val="pct15" w:color="auto" w:fill="FFFFFF"/>
+        </w:rPr>
+        <w:t>&lt;username&gt;</w:t>
+      </w:r>
+      <w:r>
+        <w:rPr>
+          <w:shd w:val="pct15" w:color="auto" w:fill="FFFFFF"/>
+        </w:rPr>
+        <w:t>’ WITH PASSWORD ‘</w:t>
+      </w:r>
+      <w:r>
+        <w:rPr>
+          <w:shd w:val="pct15" w:color="auto" w:fill="FFFFFF"/>
+        </w:rPr>
+        <w:t>&lt;password&gt;</w:t>
+      </w:r>
+      <w:r>
+        <w:rPr>
+          <w:shd w:val="pct15" w:color="auto" w:fill="FFFFFF"/>
+        </w:rPr>
+        <w:t>’ WITH ALL PRIVILEGES</w:t>
       </w:r>
     </w:p>
     <w:p>
@@ -544,13 +568,13 @@
         <w:spacing w:line="0" w:lineRule="atLeast"/>
       </w:pPr>
       <w:r>
-        <w:t>A</w:t>
-      </w:r>
-      <w:r>
-        <w:rPr>
-          <w:rFonts w:hint="eastAsia"/>
-        </w:rPr>
-        <w:t>t browser, go to &lt;</w:t>
+        <w:t>Open</w:t>
+      </w:r>
+      <w:r>
+        <w:rPr>
+          <w:rFonts w:hint="eastAsia"/>
+        </w:rPr>
+        <w:t xml:space="preserve"> browser, go to &lt;</w:t>
       </w:r>
       <w:r>
         <w:t>grafana host machine ip</w:t>
@@ -918,39 +942,468 @@
     </w:p>
     <w:p/>
     <w:p>
-      <w:r>
+      <w:pPr>
+        <w:rPr>
+          <w:rFonts w:hint="eastAsia"/>
+          <w:b/>
+        </w:rPr>
+      </w:pPr>
+      <w:r>
+        <w:rPr>
+          <w:rFonts w:hint="eastAsia"/>
+          <w:b/>
+        </w:rPr>
+        <w:t>Install:</w:t>
+      </w:r>
+    </w:p>
+    <w:p>
+      <w:pPr>
+        <w:rPr>
+          <w:rFonts w:hint="eastAsia"/>
+          <w:shd w:val="pct15" w:color="auto" w:fill="FFFFFF"/>
+        </w:rPr>
+      </w:pPr>
+      <w:r>
+        <w:rPr>
+          <w:shd w:val="pct15" w:color="auto" w:fill="FFFFFF"/>
+        </w:rPr>
         <w:t>wget -qO- https://repos.influxdata.com/influxdb.key | sudo apt-key add –</w:t>
       </w:r>
     </w:p>
+    <w:p>
+      <w:pPr>
+        <w:rPr>
+          <w:rFonts w:hint="eastAsia"/>
+          <w:shd w:val="pct15" w:color="auto" w:fill="FFFFFF"/>
+        </w:rPr>
+      </w:pPr>
+      <w:r>
+        <w:rPr>
+          <w:shd w:val="pct15" w:color="auto" w:fill="FFFFFF"/>
+        </w:rPr>
+        <w:t>source /etc/lsb-release</w:t>
+      </w:r>
+    </w:p>
+    <w:p>
+      <w:pPr>
+        <w:rPr>
+          <w:rFonts w:hint="eastAsia"/>
+          <w:shd w:val="pct15" w:color="auto" w:fill="FFFFFF"/>
+        </w:rPr>
+      </w:pPr>
+      <w:r>
+        <w:rPr>
+          <w:shd w:val="pct15" w:color="auto" w:fill="FFFFFF"/>
+        </w:rPr>
+        <w:t>echo "deb https://repos.influxdata.com/${DISTRIB_ID,,} ${DISTRIB_CODENAME} stable" | sudo tee /etc/apt/sources.list.d/influxdb.list</w:t>
+      </w:r>
+    </w:p>
+    <w:p>
+      <w:pPr>
+        <w:rPr>
+          <w:shd w:val="pct15" w:color="auto" w:fill="FFFFFF"/>
+        </w:rPr>
+      </w:pPr>
+      <w:r>
+        <w:rPr>
+          <w:shd w:val="pct15" w:color="auto" w:fill="FFFFFF"/>
+        </w:rPr>
+        <w:t>sudo apt-get update &amp;&amp; sudo apt-get install telegraf</w:t>
+      </w:r>
+    </w:p>
+    <w:p>
+      <w:pPr>
+        <w:rPr>
+          <w:shd w:val="pct15" w:color="auto" w:fill="FFFFFF"/>
+        </w:rPr>
+      </w:pPr>
+      <w:r>
+        <w:rPr>
+          <w:shd w:val="pct15" w:color="auto" w:fill="FFFFFF"/>
+        </w:rPr>
+        <w:t>sudo service telegraf start</w:t>
+      </w:r>
+    </w:p>
     <w:p/>
     <w:p>
       <w:r>
-        <w:t>source /etc/lsb-release</w:t>
+        <w:t>Note:</w:t>
+      </w:r>
+      <w:r>
+        <w:t xml:space="preserve"> Telegraf will use th</w:t>
+      </w:r>
+      <w:r>
+        <w:t xml:space="preserve">e configuration file at default </w:t>
+      </w:r>
+      <w:r>
+        <w:t xml:space="preserve">location(/etc/telegraf/telegraf.conf). </w:t>
       </w:r>
     </w:p>
     <w:p/>
     <w:p>
-      <w:r>
-        <w:t>echo "deb https://repos.influxdata.com/${DISTRIB_ID,,} ${DISTRIB_CODENAME} stable" | sudo tee /etc/apt/sources.list.d/influxdb.list</w:t>
+      <w:pPr>
+        <w:rPr>
+          <w:b/>
+        </w:rPr>
+      </w:pPr>
+      <w:r>
+        <w:rPr>
+          <w:b/>
+        </w:rPr>
+        <w:t>Sp</w:t>
+      </w:r>
+      <w:r>
+        <w:rPr>
+          <w:b/>
+        </w:rPr>
+        <w:t>ecify the config for telegraf:</w:t>
+      </w:r>
+    </w:p>
+    <w:p>
+      <w:pPr>
+        <w:rPr>
+          <w:shd w:val="pct15" w:color="auto" w:fill="FFFFFF"/>
+        </w:rPr>
+      </w:pPr>
+      <w:r>
+        <w:rPr>
+          <w:shd w:val="pct15" w:color="auto" w:fill="FFFFFF"/>
+        </w:rPr>
+        <w:t>telegraf --config path/to/file.conf</w:t>
       </w:r>
     </w:p>
     <w:p/>
+    <w:p>
+      <w:pPr>
+        <w:rPr>
+          <w:b/>
+        </w:rPr>
+      </w:pPr>
+      <w:r>
+        <w:rPr>
+          <w:b/>
+        </w:rPr>
+        <w:t xml:space="preserve">To generate a </w:t>
+      </w:r>
+      <w:r>
+        <w:rPr>
+          <w:b/>
+        </w:rPr>
+        <w:t>template config file:</w:t>
+      </w:r>
+    </w:p>
+    <w:p>
+      <w:pPr>
+        <w:rPr>
+          <w:shd w:val="pct15" w:color="auto" w:fill="FFFFFF"/>
+        </w:rPr>
+      </w:pPr>
+      <w:r>
+        <w:rPr>
+          <w:shd w:val="pct15" w:color="auto" w:fill="FFFFFF"/>
+        </w:rPr>
+        <w:t>telegraf config &gt; telegraf.conf</w:t>
+      </w:r>
+    </w:p>
     <w:p/>
     <w:p>
-      <w:r>
-        <w:t>sudo apt-get update &amp;&amp; sudo apt-get install telegraf</w:t>
-      </w:r>
-    </w:p>
-    <w:p>
-      <w:r>
-        <w:t>sudo service telegraf start</w:t>
-      </w:r>
-    </w:p>
-    <w:p>
+      <w:pPr>
+        <w:rPr>
+          <w:rFonts w:hint="eastAsia"/>
+          <w:b/>
+        </w:rPr>
+      </w:pPr>
+      <w:r>
+        <w:rPr>
+          <w:b/>
+        </w:rPr>
+        <w:t>Configure outpu</w:t>
+      </w:r>
+      <w:r>
+        <w:rPr>
+          <w:b/>
+        </w:rPr>
+        <w:t>t location in the config file:</w:t>
+      </w:r>
+    </w:p>
+    <w:p>
+      <w:pPr>
+        <w:rPr>
+          <w:shd w:val="pct15" w:color="auto" w:fill="FFFFFF"/>
+        </w:rPr>
+      </w:pPr>
+      <w:r>
+        <w:rPr>
+          <w:shd w:val="pct15" w:color="auto" w:fill="FFFFFF"/>
+        </w:rPr>
+        <w:t>....</w:t>
+      </w:r>
+    </w:p>
+    <w:p>
+      <w:pPr>
+        <w:rPr>
+          <w:shd w:val="pct15" w:color="auto" w:fill="FFFFFF"/>
+        </w:rPr>
+      </w:pPr>
+      <w:r>
+        <w:rPr>
+          <w:shd w:val="pct15" w:color="auto" w:fill="FFFFFF"/>
+        </w:rPr>
+        <w:t>[[outputs.influxdb]]</w:t>
+      </w:r>
+    </w:p>
+    <w:p>
+      <w:pPr>
+        <w:rPr>
+          <w:shd w:val="pct15" w:color="auto" w:fill="FFFFFF"/>
+        </w:rPr>
+      </w:pPr>
+      <w:r>
+        <w:rPr>
+          <w:shd w:val="pct15" w:color="auto" w:fill="FFFFFF"/>
+        </w:rPr>
+        <w:t xml:space="preserve">  .....</w:t>
+      </w:r>
+    </w:p>
+    <w:p>
+      <w:pPr>
+        <w:rPr>
+          <w:shd w:val="pct15" w:color="auto" w:fill="FFFFFF"/>
+        </w:rPr>
+      </w:pPr>
+      <w:r>
+        <w:rPr>
+          <w:shd w:val="pct15" w:color="auto" w:fill="FFFFFF"/>
+        </w:rPr>
+        <w:t xml:space="preserve">  urls = ["http://&lt;influxDB's IP&gt;:8086"]</w:t>
+      </w:r>
+    </w:p>
+    <w:p>
+      <w:pPr>
+        <w:rPr>
+          <w:shd w:val="pct15" w:color="auto" w:fill="FFFFFF"/>
+        </w:rPr>
+      </w:pPr>
+    </w:p>
+    <w:p>
+      <w:pPr>
+        <w:rPr>
+          <w:shd w:val="pct15" w:color="auto" w:fill="FFFFFF"/>
+        </w:rPr>
+      </w:pPr>
+      <w:r>
+        <w:rPr>
+          <w:shd w:val="pct15" w:color="auto" w:fill="FFFFFF"/>
+        </w:rPr>
+        <w:t xml:space="preserve">  database = "database"</w:t>
+      </w:r>
+    </w:p>
+    <w:p>
+      <w:pPr>
+        <w:rPr>
+          <w:shd w:val="pct15" w:color="auto" w:fill="FFFFFF"/>
+        </w:rPr>
+      </w:pPr>
+      <w:r>
+        <w:rPr>
+          <w:shd w:val="pct15" w:color="auto" w:fill="FFFFFF"/>
+        </w:rPr>
+        <w:t xml:space="preserve">  ....</w:t>
+      </w:r>
+    </w:p>
+    <w:p>
+      <w:pPr>
+        <w:rPr>
+          <w:shd w:val="pct15" w:color="auto" w:fill="FFFFFF"/>
+        </w:rPr>
+      </w:pPr>
+      <w:r>
+        <w:rPr>
+          <w:shd w:val="pct15" w:color="auto" w:fill="FFFFFF"/>
+        </w:rPr>
+        <w:t xml:space="preserve">  ## HTTP Basic Auth</w:t>
+      </w:r>
+    </w:p>
+    <w:p>
+      <w:pPr>
+        <w:rPr>
+          <w:shd w:val="pct15" w:color="auto" w:fill="FFFFFF"/>
+        </w:rPr>
+      </w:pPr>
+      <w:r>
+        <w:rPr>
+          <w:shd w:val="pct15" w:color="auto" w:fill="FFFFFF"/>
+        </w:rPr>
+        <w:t xml:space="preserve">  username = "username"</w:t>
+      </w:r>
+    </w:p>
+    <w:p>
+      <w:pPr>
+        <w:rPr>
+          <w:shd w:val="pct15" w:color="auto" w:fill="FFFFFF"/>
+        </w:rPr>
+      </w:pPr>
+      <w:r>
+        <w:rPr>
+          <w:shd w:val="pct15" w:color="auto" w:fill="FFFFFF"/>
+        </w:rPr>
+        <w:t xml:space="preserve">  password = "password"</w:t>
+      </w:r>
+    </w:p>
+    <w:p>
+      <w:pPr>
+        <w:rPr>
+          <w:shd w:val="pct15" w:color="auto" w:fill="FFFFFF"/>
+        </w:rPr>
+      </w:pPr>
+      <w:r>
+        <w:rPr>
+          <w:shd w:val="pct15" w:color="auto" w:fill="FFFFFF"/>
+        </w:rPr>
+        <w:t xml:space="preserve">  ...</w:t>
+      </w:r>
+    </w:p>
+    <w:p/>
+    <w:p>
+      <w:pPr>
+        <w:rPr>
+          <w:b/>
+        </w:rPr>
+      </w:pPr>
+      <w:r>
+        <w:rPr>
+          <w:b/>
+        </w:rPr>
+        <w:t>To u</w:t>
+      </w:r>
+      <w:r>
+        <w:rPr>
+          <w:b/>
+        </w:rPr>
+        <w:t>se configured config file:</w:t>
+      </w:r>
+    </w:p>
+    <w:p>
+      <w:r>
+        <w:t>Copy and paste the /telegraf/telegraf.config to /etc/telegraf.</w:t>
+      </w:r>
+    </w:p>
+    <w:p/>
+    <w:p>
+      <w:r>
+        <w:rPr>
+          <w:b/>
+        </w:rPr>
+        <w:t>Note:</w:t>
+      </w:r>
+      <w:r>
+        <w:t xml:space="preserve">One of telegraf plugins needs permission to access docker socket, you can </w:t>
+      </w:r>
+      <w:r>
+        <w:lastRenderedPageBreak/>
+        <w:t>either:</w:t>
+      </w:r>
+    </w:p>
+    <w:p>
+      <w:pPr>
+        <w:rPr>
+          <w:b/>
+        </w:rPr>
+      </w:pPr>
+      <w:r>
+        <w:rPr>
+          <w:b/>
+        </w:rPr>
+        <w:t>1. Run telegraf as root</w:t>
+      </w:r>
+    </w:p>
+    <w:p>
+      <w:pPr>
+        <w:rPr>
+          <w:shd w:val="pct15" w:color="auto" w:fill="FFFFFF"/>
+        </w:rPr>
+      </w:pPr>
+      <w:r>
+        <w:rPr>
+          <w:shd w:val="pct15" w:color="auto" w:fill="FFFFFF"/>
+        </w:rPr>
+        <w:t>sudo telegraf ...</w:t>
+      </w:r>
+    </w:p>
+    <w:p>
+      <w:r>
+        <w:t>It's not recommended to run telegraf as root.&lt;br&gt;</w:t>
+      </w:r>
+    </w:p>
+    <w:p>
+      <w:pPr>
+        <w:rPr>
+          <w:b/>
+        </w:rPr>
+      </w:pPr>
+      <w:r>
+        <w:rPr>
+          <w:b/>
+        </w:rPr>
+        <w:t>2. Add telegraf to docker group (Recommand)</w:t>
+      </w:r>
+    </w:p>
+    <w:p>
+      <w:pPr>
+        <w:rPr>
+          <w:shd w:val="pct15" w:color="auto" w:fill="FFFFFF"/>
+        </w:rPr>
+      </w:pPr>
+      <w:r>
+        <w:rPr>
+          <w:shd w:val="pct15" w:color="auto" w:fill="FFFFFF"/>
+        </w:rPr>
+        <w:t>sudo usermod -aG docker telegraf</w:t>
+      </w:r>
+    </w:p>
+    <w:p>
+      <w:pPr>
+        <w:rPr>
+          <w:shd w:val="pct15" w:color="auto" w:fill="FFFFFF"/>
+        </w:rPr>
+      </w:pPr>
+      <w:r>
+        <w:rPr>
+          <w:shd w:val="pct15" w:color="auto" w:fill="FFFFFF"/>
+        </w:rPr>
+        <w:t>(Logout and Login)</w:t>
+      </w:r>
+    </w:p>
+    <w:p>
+      <w:pPr>
+        <w:rPr>
+          <w:shd w:val="pct15" w:color="auto" w:fill="FFFFFF"/>
+        </w:rPr>
+      </w:pPr>
+      <w:r>
+        <w:rPr>
+          <w:shd w:val="pct15" w:color="auto" w:fill="FFFFFF"/>
+        </w:rPr>
+        <w:t>Sudo service docker restart</w:t>
+      </w:r>
+    </w:p>
+    <w:p/>
+    <w:p>
+      <w:pPr>
+        <w:rPr>
+          <w:rFonts w:hint="eastAsia"/>
+          <w:b/>
+        </w:rPr>
+      </w:pPr>
       <w:bookmarkStart w:id="0" w:name="_GoBack"/>
-      <w:bookmarkEnd w:id="0"/>
-    </w:p>
-    <w:p/>
+      <w:r>
+        <w:rPr>
+          <w:b/>
+        </w:rPr>
+        <w:t>Collect non-supported metics:</w:t>
+      </w:r>
+    </w:p>
+    <w:bookmarkEnd w:id="0"/>
     <w:p>
       <w:pPr>
         <w:pStyle w:val="a3"/>
@@ -971,11 +1424,20 @@
       </w:pPr>
       <w:r>
         <w:rPr>
+          <w:rFonts w:hint="eastAsia"/>
           <w:b/>
           <w:sz w:val="40"/>
           <w:u w:val="single"/>
         </w:rPr>
-        <w:t>Kubernetes Setup</w:t>
+        <w:t xml:space="preserve">Telegraf Setup in </w:t>
+      </w:r>
+      <w:r>
+        <w:rPr>
+          <w:b/>
+          <w:sz w:val="40"/>
+          <w:u w:val="single"/>
+        </w:rPr>
+        <w:t>Kubernetes</w:t>
       </w:r>
       <w:r>
         <w:rPr>

</xml_diff>

<commit_message>
update for telegraf setup
</commit_message>
<xml_diff>
--- a/PMEM-Monitoring.docx
+++ b/PMEM-Monitoring.docx
@@ -1261,9 +1261,28 @@
       </w:r>
     </w:p>
     <w:p>
+      <w:pPr>
+        <w:rPr>
+          <w:rFonts w:hint="eastAsia"/>
+        </w:rPr>
+      </w:pPr>
       <w:r>
         <w:t>Copy and paste the /telegraf/telegraf.config to /etc/telegraf.</w:t>
       </w:r>
+      <w:r>
+        <w:rPr>
+          <w:rFonts w:hint="eastAsia"/>
+        </w:rPr>
+        <w:t xml:space="preserve"> (Please modify configuration in o</w:t>
+      </w:r>
+      <w:bookmarkStart w:id="0" w:name="_GoBack"/>
+      <w:bookmarkEnd w:id="0"/>
+      <w:r>
+        <w:rPr>
+          <w:rFonts w:hint="eastAsia"/>
+        </w:rPr>
+        <w:t>utput plugin)</w:t>
+      </w:r>
     </w:p>
     <w:p/>
     <w:p>
@@ -1300,12 +1319,12 @@
         <w:rPr>
           <w:shd w:val="pct15" w:color="auto" w:fill="FFFFFF"/>
         </w:rPr>
+        <w:lastRenderedPageBreak/>
         <w:t>sudo telegraf ...</w:t>
       </w:r>
     </w:p>
     <w:p>
       <w:r>
-        <w:lastRenderedPageBreak/>
         <w:t>It's not recommended to run telegraf as root.&lt;br&gt;</w:t>
       </w:r>
     </w:p>
@@ -1623,24 +1642,25 @@
       </w:r>
     </w:p>
     <w:p>
-      <w:bookmarkStart w:id="0" w:name="_GoBack"/>
       <w:r>
         <w:rPr>
           <w:b/>
         </w:rPr>
         <w:t>Note:</w:t>
       </w:r>
-      <w:bookmarkEnd w:id="0"/>
       <w:r>
         <w:t xml:space="preserve"> </w:t>
       </w:r>
       <w:r>
-        <w:t>Please modify telegraf-secrets.yaml file with your configurations, so that telegraf can connect to your database correctly. You can also modify config files to configure the telegraf.</w:t>
-      </w:r>
-    </w:p>
-    <w:p>
+        <w:t xml:space="preserve">Please modify telegraf-secrets.yaml file with your configurations, so that telegraf can connect to your database correctly. You can also modify config files to </w:t>
+      </w:r>
       <w:r>
         <w:lastRenderedPageBreak/>
+        <w:t>configure the telegraf.</w:t>
+      </w:r>
+    </w:p>
+    <w:p>
+      <w:r>
         <w:t>You can find descriptions about plugins at https://github.com/influxdata/telegraf.</w:t>
       </w:r>
     </w:p>

</xml_diff>